<commit_message>
Update Practical Machine Learning_Regression Modelling.docx
</commit_message>
<xml_diff>
--- a/COURSERA/Data Science with Databricks for Data Analysts Specialization/Data Science Fundamentals for Data Analysts Specilization/Week_5/Practical Machine Learning_Regression Modelling.docx
+++ b/COURSERA/Data Science with Databricks for Data Analysts Specialization/Data Science Fundamentals for Data Analysts Specilization/Week_5/Practical Machine Learning_Regression Modelling.docx
@@ -361,7 +361,7 @@
           <w:szCs w:val="24"/>
           <w:lang w:eastAsia="tr-TR"/>
         </w:rPr>
-        <w:t xml:space="preserve"> science fundamentals for data analyst. [Veri analisti için başka bir veri bilimi temelleri </w:t>
+        <w:t xml:space="preserve"> science fundamentals for data analyst. </w:t>
       </w:r>
       <w:proofErr w:type="gramStart"/>
       <w:r>
@@ -372,7 +372,7 @@
           <w:szCs w:val="24"/>
           <w:lang w:eastAsia="tr-TR"/>
         </w:rPr>
-        <w:t>modülüne</w:t>
+        <w:t>[</w:t>
       </w:r>
       <w:proofErr w:type="gramEnd"/>
       <w:r>
@@ -383,7 +383,7 @@
           <w:szCs w:val="24"/>
           <w:lang w:eastAsia="tr-TR"/>
         </w:rPr>
-        <w:t xml:space="preserve"> hoş geldiniz.] In the previous module, you learned about connecting </w:t>
+        <w:t xml:space="preserve">Veri analisti için </w:t>
       </w:r>
       <w:proofErr w:type="gramStart"/>
       <w:r>
@@ -394,6 +394,28 @@
           <w:szCs w:val="24"/>
           <w:lang w:eastAsia="tr-TR"/>
         </w:rPr>
+        <w:t>başka</w:t>
+      </w:r>
+      <w:proofErr w:type="gramEnd"/>
+      <w:r>
+        <w:rPr>
+          <w:rFonts w:ascii="Arial" w:eastAsia="Times New Roman" w:hAnsi="Arial" w:cs="Arial"/>
+          <w:color w:val="1F1F1F"/>
+          <w:sz w:val="24"/>
+          <w:szCs w:val="24"/>
+          <w:lang w:eastAsia="tr-TR"/>
+        </w:rPr>
+        <w:t xml:space="preserve"> bir veri bilimi temelleri modülüne hoş geldiniz.] In the previous module, you learned about connecting </w:t>
+      </w:r>
+      <w:proofErr w:type="gramStart"/>
+      <w:r>
+        <w:rPr>
+          <w:rFonts w:ascii="Arial" w:eastAsia="Times New Roman" w:hAnsi="Arial" w:cs="Arial"/>
+          <w:color w:val="1F1F1F"/>
+          <w:sz w:val="24"/>
+          <w:szCs w:val="24"/>
+          <w:lang w:eastAsia="tr-TR"/>
+        </w:rPr>
         <w:t>data</w:t>
       </w:r>
       <w:proofErr w:type="gramEnd"/>
@@ -502,6 +524,7 @@
       <w:r>
         <w:rPr>
           <w:rFonts w:ascii="Arial" w:eastAsia="Times New Roman" w:hAnsi="Arial" w:cs="Arial"/>
+          <w:noProof/>
           <w:color w:val="1F1F1F"/>
           <w:sz w:val="24"/>
           <w:szCs w:val="24"/>
@@ -750,6 +773,7 @@
       <w:r>
         <w:rPr>
           <w:rFonts w:ascii="Arial" w:eastAsia="Times New Roman" w:hAnsi="Arial" w:cs="Arial"/>
+          <w:noProof/>
           <w:color w:val="1F1F1F"/>
           <w:sz w:val="24"/>
           <w:szCs w:val="24"/>
@@ -856,6 +880,7 @@
       <w:r>
         <w:rPr>
           <w:rFonts w:ascii="Arial" w:eastAsia="Times New Roman" w:hAnsi="Arial" w:cs="Arial"/>
+          <w:noProof/>
           <w:color w:val="1F1F1F"/>
           <w:sz w:val="24"/>
           <w:szCs w:val="24"/>
@@ -1050,6 +1075,7 @@
       <w:r>
         <w:rPr>
           <w:rFonts w:ascii="Arial" w:eastAsia="Times New Roman" w:hAnsi="Arial" w:cs="Arial"/>
+          <w:noProof/>
           <w:color w:val="1F1F1F"/>
           <w:sz w:val="24"/>
           <w:szCs w:val="24"/>
@@ -4487,6 +4513,7 @@
       <w:r>
         <w:rPr>
           <w:rFonts w:ascii="Arial" w:eastAsia="Times New Roman" w:hAnsi="Arial" w:cs="Arial"/>
+          <w:noProof/>
           <w:color w:val="1F1F1F"/>
           <w:sz w:val="24"/>
           <w:szCs w:val="24"/>
@@ -4744,6 +4771,7 @@
       <w:r>
         <w:rPr>
           <w:rFonts w:ascii="Arial" w:eastAsia="Times New Roman" w:hAnsi="Arial" w:cs="Arial"/>
+          <w:noProof/>
           <w:color w:val="1F1F1F"/>
           <w:sz w:val="24"/>
           <w:szCs w:val="24"/>
@@ -4949,6 +4977,7 @@
       <w:r>
         <w:rPr>
           <w:rFonts w:ascii="Arial" w:eastAsia="Times New Roman" w:hAnsi="Arial" w:cs="Arial"/>
+          <w:noProof/>
           <w:color w:val="1F1F1F"/>
           <w:sz w:val="24"/>
           <w:szCs w:val="24"/>
@@ -5136,6 +5165,7 @@
       <w:r>
         <w:rPr>
           <w:rFonts w:ascii="Arial" w:eastAsia="Times New Roman" w:hAnsi="Arial" w:cs="Arial"/>
+          <w:noProof/>
           <w:color w:val="1F1F1F"/>
           <w:sz w:val="24"/>
           <w:szCs w:val="24"/>
@@ -5533,6 +5563,7 @@
       <w:r>
         <w:rPr>
           <w:rFonts w:ascii="Arial" w:eastAsia="Times New Roman" w:hAnsi="Arial" w:cs="Arial"/>
+          <w:noProof/>
           <w:color w:val="1F1F1F"/>
           <w:sz w:val="24"/>
           <w:szCs w:val="24"/>
@@ -5879,6 +5910,7 @@
       <w:r>
         <w:rPr>
           <w:rFonts w:ascii="Arial" w:eastAsia="Times New Roman" w:hAnsi="Arial" w:cs="Arial"/>
+          <w:noProof/>
           <w:color w:val="1F1F1F"/>
           <w:sz w:val="24"/>
           <w:szCs w:val="24"/>
@@ -6033,6 +6065,7 @@
       <w:r>
         <w:rPr>
           <w:rFonts w:ascii="Arial" w:eastAsia="Times New Roman" w:hAnsi="Arial" w:cs="Arial"/>
+          <w:noProof/>
           <w:color w:val="1F1F1F"/>
           <w:sz w:val="24"/>
           <w:szCs w:val="24"/>
@@ -6175,6 +6208,7 @@
       <w:r>
         <w:rPr>
           <w:rFonts w:ascii="Arial" w:eastAsia="Times New Roman" w:hAnsi="Arial" w:cs="Arial"/>
+          <w:noProof/>
           <w:color w:val="1F1F1F"/>
           <w:sz w:val="24"/>
           <w:szCs w:val="24"/>
@@ -6307,6 +6341,7 @@
       <w:r>
         <w:rPr>
           <w:rFonts w:ascii="Arial" w:eastAsia="Times New Roman" w:hAnsi="Arial" w:cs="Arial"/>
+          <w:noProof/>
           <w:color w:val="1F1F1F"/>
           <w:sz w:val="24"/>
           <w:szCs w:val="24"/>
@@ -6560,6 +6595,7 @@
       <w:r>
         <w:rPr>
           <w:rFonts w:ascii="Arial" w:eastAsia="Times New Roman" w:hAnsi="Arial" w:cs="Arial"/>
+          <w:noProof/>
           <w:color w:val="1F1F1F"/>
           <w:sz w:val="24"/>
           <w:szCs w:val="24"/>
@@ -6973,6 +7009,1060 @@
     <w:p/>
     <w:p>
       <w:pPr>
+        <w:jc w:val="center"/>
+      </w:pPr>
+      <w:r>
+        <w:drawing>
+          <wp:inline distT="0" distB="0" distL="0" distR="0" wp14:anchorId="5EAF1549" wp14:editId="1BFCF765">
+            <wp:extent cx="4091305" cy="1037471"/>
+            <wp:effectExtent l="0" t="0" r="4445" b="0"/>
+            <wp:docPr id="26" name="Resim 26"/>
+            <wp:cNvGraphicFramePr>
+              <a:graphicFrameLocks xmlns:a="http://schemas.openxmlformats.org/drawingml/2006/main" noChangeAspect="1"/>
+            </wp:cNvGraphicFramePr>
+            <a:graphic xmlns:a="http://schemas.openxmlformats.org/drawingml/2006/main">
+              <a:graphicData uri="http://schemas.openxmlformats.org/drawingml/2006/picture">
+                <pic:pic xmlns:pic="http://schemas.openxmlformats.org/drawingml/2006/picture">
+                  <pic:nvPicPr>
+                    <pic:cNvPr id="1" name=""/>
+                    <pic:cNvPicPr/>
+                  </pic:nvPicPr>
+                  <pic:blipFill>
+                    <a:blip r:embed="rId30"/>
+                    <a:stretch>
+                      <a:fillRect/>
+                    </a:stretch>
+                  </pic:blipFill>
+                  <pic:spPr>
+                    <a:xfrm>
+                      <a:off x="0" y="0"/>
+                      <a:ext cx="4159369" cy="1054731"/>
+                    </a:xfrm>
+                    <a:prstGeom prst="rect">
+                      <a:avLst/>
+                    </a:prstGeom>
+                  </pic:spPr>
+                </pic:pic>
+              </a:graphicData>
+            </a:graphic>
+          </wp:inline>
+        </w:drawing>
+      </w:r>
+    </w:p>
+    <w:p/>
+    <w:p>
+      <w:pPr>
+        <w:shd w:val="clear" w:color="auto" w:fill="FFFFFF"/>
+        <w:spacing w:after="0" w:line="240" w:lineRule="auto"/>
+        <w:jc w:val="both"/>
+        <w:rPr>
+          <w:rFonts w:ascii="Arial" w:eastAsia="Times New Roman" w:hAnsi="Arial" w:cs="Arial"/>
+          <w:color w:val="1F1F1F"/>
+          <w:sz w:val="24"/>
+          <w:szCs w:val="24"/>
+          <w:lang w:eastAsia="tr-TR"/>
+        </w:rPr>
+      </w:pPr>
+      <w:r>
+        <w:rPr>
+          <w:rFonts w:ascii="Arial" w:eastAsia="Times New Roman" w:hAnsi="Arial" w:cs="Arial"/>
+          <w:color w:val="1F1F1F"/>
+          <w:sz w:val="24"/>
+          <w:szCs w:val="24"/>
+          <w:lang w:eastAsia="tr-TR"/>
+        </w:rPr>
+        <w:t xml:space="preserve">Now that you've learned a bit about how to actually build a linear regression model for a real problem, we're going to talk about some specifics about Machine Learning models in general. [Artık gerçek bir problem için bir lineer regresyon modelinin nasıl oluşturulacağını biraz öğrendiğinize göre, genel olarak Makine Öğrenimi modelleri hakkında bazı özelliklerden bahsedeceğiz.] In this video, we'll talk about </w:t>
+      </w:r>
+      <w:r>
+        <w:rPr>
+          <w:rFonts w:ascii="Arial" w:eastAsia="Times New Roman" w:hAnsi="Arial" w:cs="Arial"/>
+          <w:color w:val="1F1F1F"/>
+          <w:sz w:val="24"/>
+          <w:szCs w:val="24"/>
+          <w:highlight w:val="yellow"/>
+          <w:lang w:eastAsia="tr-TR"/>
+        </w:rPr>
+        <w:t>model accuracy and model interpretability</w:t>
+      </w:r>
+      <w:r>
+        <w:rPr>
+          <w:rFonts w:ascii="Arial" w:eastAsia="Times New Roman" w:hAnsi="Arial" w:cs="Arial"/>
+          <w:color w:val="1F1F1F"/>
+          <w:sz w:val="24"/>
+          <w:szCs w:val="24"/>
+          <w:lang w:eastAsia="tr-TR"/>
+        </w:rPr>
+        <w:t xml:space="preserve"> and understand the </w:t>
+      </w:r>
+      <w:r>
+        <w:rPr>
+          <w:rFonts w:ascii="Arial" w:eastAsia="Times New Roman" w:hAnsi="Arial" w:cs="Arial"/>
+          <w:color w:val="1F1F1F"/>
+          <w:sz w:val="24"/>
+          <w:szCs w:val="24"/>
+          <w:highlight w:val="yellow"/>
+          <w:lang w:eastAsia="tr-TR"/>
+        </w:rPr>
+        <w:t>trade-offs</w:t>
+      </w:r>
+      <w:r>
+        <w:rPr>
+          <w:rFonts w:ascii="Arial" w:eastAsia="Times New Roman" w:hAnsi="Arial" w:cs="Arial"/>
+          <w:color w:val="1F1F1F"/>
+          <w:sz w:val="24"/>
+          <w:szCs w:val="24"/>
+          <w:lang w:eastAsia="tr-TR"/>
+        </w:rPr>
+        <w:t> that come with those two things. [Bu videoda, model doğruluğu ve model yorumlanabilirliği hakkında konuşacağız ve bu iki şeyle birlikte gelen ödünleşimleri anlayacağız.] </w:t>
+      </w:r>
+    </w:p>
+    <w:p>
+      <w:pPr>
+        <w:shd w:val="clear" w:color="auto" w:fill="FFFFFF"/>
+        <w:spacing w:after="0" w:line="240" w:lineRule="auto"/>
+        <w:jc w:val="both"/>
+        <w:rPr>
+          <w:rFonts w:ascii="Arial" w:eastAsia="Times New Roman" w:hAnsi="Arial" w:cs="Arial"/>
+          <w:color w:val="1F1F1F"/>
+          <w:sz w:val="24"/>
+          <w:szCs w:val="24"/>
+          <w:lang w:eastAsia="tr-TR"/>
+        </w:rPr>
+      </w:pPr>
+    </w:p>
+    <w:p>
+      <w:pPr>
+        <w:shd w:val="clear" w:color="auto" w:fill="FFFFFF"/>
+        <w:spacing w:after="0" w:line="240" w:lineRule="auto"/>
+        <w:jc w:val="center"/>
+        <w:rPr>
+          <w:rFonts w:ascii="Arial" w:eastAsia="Times New Roman" w:hAnsi="Arial" w:cs="Arial"/>
+          <w:color w:val="1F1F1F"/>
+          <w:sz w:val="24"/>
+          <w:szCs w:val="24"/>
+          <w:lang w:eastAsia="tr-TR"/>
+        </w:rPr>
+      </w:pPr>
+      <w:r>
+        <w:rPr>
+          <w:rFonts w:ascii="Arial" w:eastAsia="Times New Roman" w:hAnsi="Arial" w:cs="Arial"/>
+          <w:color w:val="1F1F1F"/>
+          <w:sz w:val="24"/>
+          <w:szCs w:val="24"/>
+          <w:lang w:eastAsia="tr-TR"/>
+        </w:rPr>
+        <w:drawing>
+          <wp:inline distT="0" distB="0" distL="0" distR="0" wp14:anchorId="5DDC1BBE" wp14:editId="0B5F97F5">
+            <wp:extent cx="4739005" cy="2155613"/>
+            <wp:effectExtent l="0" t="0" r="4445" b="0"/>
+            <wp:docPr id="27" name="Resim 27"/>
+            <wp:cNvGraphicFramePr>
+              <a:graphicFrameLocks xmlns:a="http://schemas.openxmlformats.org/drawingml/2006/main" noChangeAspect="1"/>
+            </wp:cNvGraphicFramePr>
+            <a:graphic xmlns:a="http://schemas.openxmlformats.org/drawingml/2006/main">
+              <a:graphicData uri="http://schemas.openxmlformats.org/drawingml/2006/picture">
+                <pic:pic xmlns:pic="http://schemas.openxmlformats.org/drawingml/2006/picture">
+                  <pic:nvPicPr>
+                    <pic:cNvPr id="1" name=""/>
+                    <pic:cNvPicPr/>
+                  </pic:nvPicPr>
+                  <pic:blipFill>
+                    <a:blip r:embed="rId31"/>
+                    <a:stretch>
+                      <a:fillRect/>
+                    </a:stretch>
+                  </pic:blipFill>
+                  <pic:spPr>
+                    <a:xfrm>
+                      <a:off x="0" y="0"/>
+                      <a:ext cx="4757119" cy="2163853"/>
+                    </a:xfrm>
+                    <a:prstGeom prst="rect">
+                      <a:avLst/>
+                    </a:prstGeom>
+                  </pic:spPr>
+                </pic:pic>
+              </a:graphicData>
+            </a:graphic>
+          </wp:inline>
+        </w:drawing>
+      </w:r>
+    </w:p>
+    <w:p>
+      <w:pPr>
+        <w:shd w:val="clear" w:color="auto" w:fill="FFFFFF"/>
+        <w:spacing w:after="0" w:line="240" w:lineRule="auto"/>
+        <w:jc w:val="both"/>
+        <w:rPr>
+          <w:rFonts w:ascii="Arial" w:eastAsia="Times New Roman" w:hAnsi="Arial" w:cs="Arial"/>
+          <w:color w:val="1F1F1F"/>
+          <w:sz w:val="24"/>
+          <w:szCs w:val="24"/>
+          <w:lang w:eastAsia="tr-TR"/>
+        </w:rPr>
+      </w:pPr>
+    </w:p>
+    <w:p>
+      <w:pPr>
+        <w:shd w:val="clear" w:color="auto" w:fill="FFFFFF"/>
+        <w:spacing w:after="0" w:line="240" w:lineRule="auto"/>
+        <w:jc w:val="both"/>
+        <w:rPr>
+          <w:rFonts w:ascii="Arial" w:eastAsia="Times New Roman" w:hAnsi="Arial" w:cs="Arial"/>
+          <w:color w:val="1F1F1F"/>
+          <w:sz w:val="24"/>
+          <w:szCs w:val="24"/>
+          <w:lang w:eastAsia="tr-TR"/>
+        </w:rPr>
+      </w:pPr>
+      <w:r>
+        <w:rPr>
+          <w:rFonts w:ascii="Arial" w:eastAsia="Times New Roman" w:hAnsi="Arial" w:cs="Arial"/>
+          <w:color w:val="1F1F1F"/>
+          <w:sz w:val="24"/>
+          <w:szCs w:val="24"/>
+          <w:lang w:eastAsia="tr-TR"/>
+        </w:rPr>
+        <w:t>Generally, machine-learning models can fall anywhere on a spectrum from very restrictive or interpretable, to very flexible or accurate. [Genel olarak, makine öğrenimi modelleri, çok kısıtlayıcı veya yorumlanabilirden çok esnek veya doğruya kadar bir yelpazede herhangi bir yere düşebilir.] </w:t>
+      </w:r>
+      <w:r>
+        <w:rPr>
+          <w:rFonts w:ascii="Arial" w:eastAsia="Times New Roman" w:hAnsi="Arial" w:cs="Arial"/>
+          <w:color w:val="1F1F1F"/>
+          <w:sz w:val="24"/>
+          <w:szCs w:val="24"/>
+          <w:highlight w:val="yellow"/>
+          <w:lang w:eastAsia="tr-TR"/>
+        </w:rPr>
+        <w:t>Models will allow us to either understand their predictions and the features that they select, or have more accuracy.</w:t>
+      </w:r>
+      <w:r>
+        <w:rPr>
+          <w:rFonts w:ascii="Arial" w:eastAsia="Times New Roman" w:hAnsi="Arial" w:cs="Arial"/>
+          <w:color w:val="1F1F1F"/>
+          <w:sz w:val="24"/>
+          <w:szCs w:val="24"/>
+          <w:lang w:eastAsia="tr-TR"/>
+        </w:rPr>
+        <w:t xml:space="preserve"> [Modeller ya onların tahminlerini ve seçtikleri özellikleri anlamamızı ya da daha fazla doğruluk elde etmemizi sağlayacaktır.] There's usually a </w:t>
+      </w:r>
+      <w:r>
+        <w:rPr>
+          <w:rFonts w:ascii="Arial" w:eastAsia="Times New Roman" w:hAnsi="Arial" w:cs="Arial"/>
+          <w:color w:val="1F1F1F"/>
+          <w:sz w:val="24"/>
+          <w:szCs w:val="24"/>
+          <w:highlight w:val="yellow"/>
+          <w:lang w:eastAsia="tr-TR"/>
+        </w:rPr>
+        <w:t>trade-off where you have to prioritize one or the other.</w:t>
+      </w:r>
+      <w:r>
+        <w:rPr>
+          <w:rFonts w:ascii="Arial" w:eastAsia="Times New Roman" w:hAnsi="Arial" w:cs="Arial"/>
+          <w:color w:val="1F1F1F"/>
+          <w:sz w:val="24"/>
+          <w:szCs w:val="24"/>
+          <w:lang w:eastAsia="tr-TR"/>
+        </w:rPr>
+        <w:t xml:space="preserve"> [Genellikle birine veya diğerine öncelik vermeniz gereken bir takas vardır.] Generally, </w:t>
+      </w:r>
+      <w:r>
+        <w:rPr>
+          <w:rFonts w:ascii="Arial" w:eastAsia="Times New Roman" w:hAnsi="Arial" w:cs="Arial"/>
+          <w:color w:val="1F1F1F"/>
+          <w:sz w:val="24"/>
+          <w:szCs w:val="24"/>
+          <w:highlight w:val="yellow"/>
+          <w:lang w:eastAsia="tr-TR"/>
+        </w:rPr>
+        <w:t>the more complex models</w:t>
+      </w:r>
+      <w:r>
+        <w:rPr>
+          <w:rFonts w:ascii="Arial" w:eastAsia="Times New Roman" w:hAnsi="Arial" w:cs="Arial"/>
+          <w:color w:val="1F1F1F"/>
+          <w:sz w:val="24"/>
+          <w:szCs w:val="24"/>
+          <w:lang w:eastAsia="tr-TR"/>
+        </w:rPr>
+        <w:t xml:space="preserve">, like the one you see on the right, that are </w:t>
+      </w:r>
+      <w:r>
+        <w:rPr>
+          <w:rFonts w:ascii="Arial" w:eastAsia="Times New Roman" w:hAnsi="Arial" w:cs="Arial"/>
+          <w:color w:val="1F1F1F"/>
+          <w:sz w:val="24"/>
+          <w:szCs w:val="24"/>
+          <w:highlight w:val="yellow"/>
+          <w:lang w:eastAsia="tr-TR"/>
+        </w:rPr>
+        <w:t>more flexible, will perform better and have higher accuracy but they're difficult to interpret.</w:t>
+      </w:r>
+      <w:r>
+        <w:rPr>
+          <w:rFonts w:ascii="Arial" w:eastAsia="Times New Roman" w:hAnsi="Arial" w:cs="Arial"/>
+          <w:color w:val="1F1F1F"/>
+          <w:sz w:val="24"/>
+          <w:szCs w:val="24"/>
+          <w:lang w:eastAsia="tr-TR"/>
+        </w:rPr>
+        <w:t xml:space="preserve"> [Genel olarak, sağda gördüğünüz gibi daha karmaşık modeller daha esnektir, daha iyi performans gösterir ve daha yüksek doğruluğa sahiptir ancak yorumlanmaları zordur.] That </w:t>
+      </w:r>
+      <w:r>
+        <w:rPr>
+          <w:rFonts w:ascii="Arial" w:eastAsia="Times New Roman" w:hAnsi="Arial" w:cs="Arial"/>
+          <w:color w:val="1F1F1F"/>
+          <w:sz w:val="24"/>
+          <w:szCs w:val="24"/>
+          <w:highlight w:val="yellow"/>
+          <w:lang w:eastAsia="tr-TR"/>
+        </w:rPr>
+        <w:t>means that it's difficult to see what the model is actually doing in terms of features that are important or how features are correlated with the target or the outcome.</w:t>
+      </w:r>
+      <w:r>
+        <w:rPr>
+          <w:rFonts w:ascii="Arial" w:eastAsia="Times New Roman" w:hAnsi="Arial" w:cs="Arial"/>
+          <w:color w:val="1F1F1F"/>
+          <w:sz w:val="24"/>
+          <w:szCs w:val="24"/>
+          <w:lang w:eastAsia="tr-TR"/>
+        </w:rPr>
+        <w:t> [Bu, önemli olan özellikler açısından modelin gerçekte ne yaptığını veya özelliklerin hedef veya sonuçla nasıl ilişkilendirildiğini görmenin zor olduğu anlamına gelir.] But on the other hand, on the far left, </w:t>
+      </w:r>
+      <w:r>
+        <w:rPr>
+          <w:rFonts w:ascii="Arial" w:eastAsia="Times New Roman" w:hAnsi="Arial" w:cs="Arial"/>
+          <w:color w:val="1F1F1F"/>
+          <w:sz w:val="24"/>
+          <w:szCs w:val="24"/>
+          <w:highlight w:val="yellow"/>
+          <w:lang w:eastAsia="tr-TR"/>
+        </w:rPr>
+        <w:t>more restrictive models are more interpretable because you can see exactly what the coefficients are, for example, of a feature, and you can understand how the models ranking different features in terms of importance for predicting the outcome</w:t>
+      </w:r>
+      <w:r>
+        <w:rPr>
+          <w:rFonts w:ascii="Arial" w:eastAsia="Times New Roman" w:hAnsi="Arial" w:cs="Arial"/>
+          <w:color w:val="1F1F1F"/>
+          <w:sz w:val="24"/>
+          <w:szCs w:val="24"/>
+          <w:lang w:eastAsia="tr-TR"/>
+        </w:rPr>
+        <w:t>. </w:t>
+      </w:r>
+      <w:proofErr w:type="gramStart"/>
+      <w:r>
+        <w:rPr>
+          <w:rFonts w:ascii="Arial" w:eastAsia="Times New Roman" w:hAnsi="Arial" w:cs="Arial"/>
+          <w:color w:val="1F1F1F"/>
+          <w:sz w:val="24"/>
+          <w:szCs w:val="24"/>
+          <w:lang w:eastAsia="tr-TR"/>
+        </w:rPr>
+        <w:t>[</w:t>
+      </w:r>
+      <w:proofErr w:type="gramEnd"/>
+      <w:r>
+        <w:rPr>
+          <w:rFonts w:ascii="Arial" w:eastAsia="Times New Roman" w:hAnsi="Arial" w:cs="Arial"/>
+          <w:color w:val="1F1F1F"/>
+          <w:sz w:val="24"/>
+          <w:szCs w:val="24"/>
+          <w:lang w:eastAsia="tr-TR"/>
+        </w:rPr>
+        <w:t xml:space="preserve">Ancak öte yandan, en solda, daha kısıtlayıcı </w:t>
+      </w:r>
+      <w:r>
+        <w:rPr>
+          <w:rFonts w:ascii="Arial" w:eastAsia="Times New Roman" w:hAnsi="Arial" w:cs="Arial"/>
+          <w:color w:val="1F1F1F"/>
+          <w:sz w:val="24"/>
+          <w:szCs w:val="24"/>
+          <w:lang w:eastAsia="tr-TR"/>
+        </w:rPr>
+        <w:lastRenderedPageBreak/>
+        <w:t xml:space="preserve">modeller daha yorumlanabilir çünkü örneğin bir özelliğin katsayılarının tam olarak ne olduğunu görebilir ve modellerin tahmin için önem açısından farklı özellikleri nasıl sıraladığını anlayabilirsiniz. </w:t>
+      </w:r>
+      <w:proofErr w:type="gramStart"/>
+      <w:r>
+        <w:rPr>
+          <w:rFonts w:ascii="Arial" w:eastAsia="Times New Roman" w:hAnsi="Arial" w:cs="Arial"/>
+          <w:color w:val="1F1F1F"/>
+          <w:sz w:val="24"/>
+          <w:szCs w:val="24"/>
+          <w:lang w:eastAsia="tr-TR"/>
+        </w:rPr>
+        <w:t>sonuç</w:t>
+      </w:r>
+      <w:proofErr w:type="gramEnd"/>
+      <w:r>
+        <w:rPr>
+          <w:rFonts w:ascii="Arial" w:eastAsia="Times New Roman" w:hAnsi="Arial" w:cs="Arial"/>
+          <w:color w:val="1F1F1F"/>
+          <w:sz w:val="24"/>
+          <w:szCs w:val="24"/>
+          <w:lang w:eastAsia="tr-TR"/>
+        </w:rPr>
+        <w:t xml:space="preserve">.] But </w:t>
+      </w:r>
+      <w:r>
+        <w:rPr>
+          <w:rFonts w:ascii="Arial" w:eastAsia="Times New Roman" w:hAnsi="Arial" w:cs="Arial"/>
+          <w:color w:val="1F1F1F"/>
+          <w:sz w:val="24"/>
+          <w:szCs w:val="24"/>
+          <w:highlight w:val="yellow"/>
+          <w:lang w:eastAsia="tr-TR"/>
+        </w:rPr>
+        <w:t>these more restrictive models generally might not be as accurate or perform as well as the more flexible models</w:t>
+      </w:r>
+      <w:r>
+        <w:rPr>
+          <w:rFonts w:ascii="Arial" w:eastAsia="Times New Roman" w:hAnsi="Arial" w:cs="Arial"/>
+          <w:color w:val="1F1F1F"/>
+          <w:sz w:val="24"/>
+          <w:szCs w:val="24"/>
+          <w:lang w:eastAsia="tr-TR"/>
+        </w:rPr>
+        <w:t>. [Ancak bu daha kısıtlayıcı modeller genellikle daha esnek modeller kadar doğru veya iyi performans göstermeyebilir.] </w:t>
+      </w:r>
+      <w:r>
+        <w:rPr>
+          <w:rFonts w:ascii="Arial" w:eastAsia="Times New Roman" w:hAnsi="Arial" w:cs="Arial"/>
+          <w:color w:val="1F1F1F"/>
+          <w:sz w:val="24"/>
+          <w:szCs w:val="24"/>
+          <w:highlight w:val="yellow"/>
+          <w:lang w:eastAsia="tr-TR"/>
+        </w:rPr>
+        <w:t>Choosing which type</w:t>
+      </w:r>
+      <w:r>
+        <w:rPr>
+          <w:rFonts w:ascii="Arial" w:eastAsia="Times New Roman" w:hAnsi="Arial" w:cs="Arial"/>
+          <w:color w:val="1F1F1F"/>
+          <w:sz w:val="24"/>
+          <w:szCs w:val="24"/>
+          <w:lang w:eastAsia="tr-TR"/>
+        </w:rPr>
+        <w:t xml:space="preserve"> that you want to use, involves both an understanding of the </w:t>
+      </w:r>
+      <w:r>
+        <w:rPr>
+          <w:rFonts w:ascii="Arial" w:eastAsia="Times New Roman" w:hAnsi="Arial" w:cs="Arial"/>
+          <w:color w:val="1F1F1F"/>
+          <w:sz w:val="24"/>
+          <w:szCs w:val="24"/>
+          <w:highlight w:val="yellow"/>
+          <w:lang w:eastAsia="tr-TR"/>
+        </w:rPr>
+        <w:t>trade-off</w:t>
+      </w:r>
+      <w:r>
+        <w:rPr>
+          <w:rFonts w:ascii="Arial" w:eastAsia="Times New Roman" w:hAnsi="Arial" w:cs="Arial"/>
+          <w:color w:val="1F1F1F"/>
+          <w:sz w:val="24"/>
+          <w:szCs w:val="24"/>
+          <w:lang w:eastAsia="tr-TR"/>
+        </w:rPr>
+        <w:t xml:space="preserve">, and </w:t>
+      </w:r>
+      <w:r>
+        <w:rPr>
+          <w:rFonts w:ascii="Arial" w:eastAsia="Times New Roman" w:hAnsi="Arial" w:cs="Arial"/>
+          <w:color w:val="1F1F1F"/>
+          <w:sz w:val="24"/>
+          <w:szCs w:val="24"/>
+          <w:highlight w:val="yellow"/>
+          <w:lang w:eastAsia="tr-TR"/>
+        </w:rPr>
+        <w:t>knowing what the goal of the model</w:t>
+      </w:r>
+      <w:r>
+        <w:rPr>
+          <w:rFonts w:ascii="Arial" w:eastAsia="Times New Roman" w:hAnsi="Arial" w:cs="Arial"/>
+          <w:color w:val="1F1F1F"/>
+          <w:sz w:val="24"/>
+          <w:szCs w:val="24"/>
+          <w:lang w:eastAsia="tr-TR"/>
+        </w:rPr>
+        <w:t xml:space="preserve"> is, so what your </w:t>
+      </w:r>
+      <w:r>
+        <w:rPr>
+          <w:rFonts w:ascii="Arial" w:eastAsia="Times New Roman" w:hAnsi="Arial" w:cs="Arial"/>
+          <w:color w:val="1F1F1F"/>
+          <w:sz w:val="24"/>
+          <w:szCs w:val="24"/>
+          <w:highlight w:val="yellow"/>
+          <w:lang w:eastAsia="tr-TR"/>
+        </w:rPr>
+        <w:t xml:space="preserve">actual </w:t>
+      </w:r>
+      <w:proofErr w:type="gramStart"/>
+      <w:r>
+        <w:rPr>
+          <w:rFonts w:ascii="Arial" w:eastAsia="Times New Roman" w:hAnsi="Arial" w:cs="Arial"/>
+          <w:color w:val="1F1F1F"/>
+          <w:sz w:val="24"/>
+          <w:szCs w:val="24"/>
+          <w:highlight w:val="yellow"/>
+          <w:lang w:eastAsia="tr-TR"/>
+        </w:rPr>
+        <w:t>data</w:t>
+      </w:r>
+      <w:proofErr w:type="gramEnd"/>
+      <w:r>
+        <w:rPr>
+          <w:rFonts w:ascii="Arial" w:eastAsia="Times New Roman" w:hAnsi="Arial" w:cs="Arial"/>
+          <w:color w:val="1F1F1F"/>
+          <w:sz w:val="24"/>
+          <w:szCs w:val="24"/>
+          <w:highlight w:val="yellow"/>
+          <w:lang w:eastAsia="tr-TR"/>
+        </w:rPr>
+        <w:t xml:space="preserve"> science objective is for your project</w:t>
+      </w:r>
+      <w:r>
+        <w:rPr>
+          <w:rFonts w:ascii="Arial" w:eastAsia="Times New Roman" w:hAnsi="Arial" w:cs="Arial"/>
+          <w:color w:val="1F1F1F"/>
+          <w:sz w:val="24"/>
+          <w:szCs w:val="24"/>
+          <w:lang w:eastAsia="tr-TR"/>
+        </w:rPr>
+        <w:t>. [Hangi türü kullanmak istediğinizi seçmek, hem ödünleşimin anlaşılmasını hem de modelin amacının ne olduğunu, dolayısıyla projeniz için gerçek veri bilimi hedefinizin ne olduğunu bilmeyi içerir.] </w:t>
+      </w:r>
+      <w:r>
+        <w:rPr>
+          <w:rFonts w:ascii="Arial" w:eastAsia="Times New Roman" w:hAnsi="Arial" w:cs="Arial"/>
+          <w:color w:val="1F1F1F"/>
+          <w:sz w:val="24"/>
+          <w:szCs w:val="24"/>
+          <w:highlight w:val="yellow"/>
+          <w:lang w:eastAsia="tr-TR"/>
+        </w:rPr>
+        <w:t>If your goal is more to determine which feature or features are most important for determining an outcome</w:t>
+      </w:r>
+      <w:r>
+        <w:rPr>
+          <w:rFonts w:ascii="Arial" w:eastAsia="Times New Roman" w:hAnsi="Arial" w:cs="Arial"/>
+          <w:color w:val="1F1F1F"/>
+          <w:sz w:val="24"/>
+          <w:szCs w:val="24"/>
+          <w:lang w:eastAsia="tr-TR"/>
+        </w:rPr>
+        <w:t xml:space="preserve">, you would probably use a more </w:t>
+      </w:r>
+      <w:r>
+        <w:rPr>
+          <w:rFonts w:ascii="Arial" w:eastAsia="Times New Roman" w:hAnsi="Arial" w:cs="Arial"/>
+          <w:color w:val="1F1F1F"/>
+          <w:sz w:val="24"/>
+          <w:szCs w:val="24"/>
+          <w:highlight w:val="yellow"/>
+          <w:lang w:eastAsia="tr-TR"/>
+        </w:rPr>
+        <w:t>restrictive model like a linear regression</w:t>
+      </w:r>
+      <w:r>
+        <w:rPr>
+          <w:rFonts w:ascii="Arial" w:eastAsia="Times New Roman" w:hAnsi="Arial" w:cs="Arial"/>
+          <w:color w:val="1F1F1F"/>
+          <w:sz w:val="24"/>
+          <w:szCs w:val="24"/>
+          <w:lang w:eastAsia="tr-TR"/>
+        </w:rPr>
+        <w:t xml:space="preserve">, because it will </w:t>
+      </w:r>
+      <w:r>
+        <w:rPr>
+          <w:rFonts w:ascii="Arial" w:eastAsia="Times New Roman" w:hAnsi="Arial" w:cs="Arial"/>
+          <w:color w:val="1F1F1F"/>
+          <w:sz w:val="24"/>
+          <w:szCs w:val="24"/>
+          <w:highlight w:val="yellow"/>
+          <w:lang w:eastAsia="tr-TR"/>
+        </w:rPr>
+        <w:t>give you more interpretability</w:t>
+      </w:r>
+      <w:r>
+        <w:rPr>
+          <w:rFonts w:ascii="Arial" w:eastAsia="Times New Roman" w:hAnsi="Arial" w:cs="Arial"/>
+          <w:color w:val="1F1F1F"/>
+          <w:sz w:val="24"/>
+          <w:szCs w:val="24"/>
+          <w:lang w:eastAsia="tr-TR"/>
+        </w:rPr>
+        <w:t>. [Amacınız bir sonucu belirlemek için hangi özelliğin veya özelliklerin daha önemli olduğunu belirlemekse, muhtemelen size daha fazla yorumlanabilirlik sağlayacağı için doğrusal regresyon gibi daha kısıtlayıcı bir model kullanırsınız.] </w:t>
+      </w:r>
+      <w:proofErr w:type="gramStart"/>
+      <w:r>
+        <w:rPr>
+          <w:rFonts w:ascii="Arial" w:eastAsia="Times New Roman" w:hAnsi="Arial" w:cs="Arial"/>
+          <w:color w:val="1F1F1F"/>
+          <w:sz w:val="24"/>
+          <w:szCs w:val="24"/>
+          <w:lang w:eastAsia="tr-TR"/>
+        </w:rPr>
+        <w:t xml:space="preserve">On the other hand, </w:t>
+      </w:r>
+      <w:r>
+        <w:rPr>
+          <w:rFonts w:ascii="Arial" w:eastAsia="Times New Roman" w:hAnsi="Arial" w:cs="Arial"/>
+          <w:color w:val="1F1F1F"/>
+          <w:sz w:val="24"/>
+          <w:szCs w:val="24"/>
+          <w:highlight w:val="yellow"/>
+          <w:lang w:eastAsia="tr-TR"/>
+        </w:rPr>
+        <w:t>if accuracy is your main goal, and you really don't care that much about understanding the feature importances or other details, you just want to get the best predictions possible, then you would try to have a more flexible model that will give you that better accuracy but less interpretability</w:t>
+      </w:r>
+      <w:r>
+        <w:rPr>
+          <w:rFonts w:ascii="Arial" w:eastAsia="Times New Roman" w:hAnsi="Arial" w:cs="Arial"/>
+          <w:color w:val="1F1F1F"/>
+          <w:sz w:val="24"/>
+          <w:szCs w:val="24"/>
+          <w:lang w:eastAsia="tr-TR"/>
+        </w:rPr>
+        <w:t>. [</w:t>
+      </w:r>
+      <w:proofErr w:type="gramEnd"/>
+      <w:r>
+        <w:rPr>
+          <w:rFonts w:ascii="Arial" w:eastAsia="Times New Roman" w:hAnsi="Arial" w:cs="Arial"/>
+          <w:color w:val="1F1F1F"/>
+          <w:sz w:val="24"/>
+          <w:szCs w:val="24"/>
+          <w:lang w:eastAsia="tr-TR"/>
+        </w:rPr>
+        <w:t xml:space="preserve">Öte yandan, ana hedefiniz doğruluk ise ve özelliklerin önemini veya diğer ayrıntıları anlamakla gerçekten o kadar ilgilenmiyorsanız, yalnızca mümkün olan en iyi tahminleri elde etmek istiyorsanız, o zaman daha esnek bir modele sahip olmaya çalışırsınız. </w:t>
+      </w:r>
+      <w:proofErr w:type="gramStart"/>
+      <w:r>
+        <w:rPr>
+          <w:rFonts w:ascii="Arial" w:eastAsia="Times New Roman" w:hAnsi="Arial" w:cs="Arial"/>
+          <w:color w:val="1F1F1F"/>
+          <w:sz w:val="24"/>
+          <w:szCs w:val="24"/>
+          <w:lang w:eastAsia="tr-TR"/>
+        </w:rPr>
+        <w:t>bu</w:t>
+      </w:r>
+      <w:proofErr w:type="gramEnd"/>
+      <w:r>
+        <w:rPr>
+          <w:rFonts w:ascii="Arial" w:eastAsia="Times New Roman" w:hAnsi="Arial" w:cs="Arial"/>
+          <w:color w:val="1F1F1F"/>
+          <w:sz w:val="24"/>
+          <w:szCs w:val="24"/>
+          <w:lang w:eastAsia="tr-TR"/>
+        </w:rPr>
+        <w:t xml:space="preserve"> size daha iyi doğruluk, ancak daha az yorumlanabilirlik sağlayacaktır.]</w:t>
+      </w:r>
+    </w:p>
+    <w:p>
+      <w:pPr>
+        <w:shd w:val="clear" w:color="auto" w:fill="FFFFFF"/>
+        <w:spacing w:after="0" w:line="240" w:lineRule="auto"/>
+        <w:jc w:val="both"/>
+        <w:rPr>
+          <w:rFonts w:ascii="Arial" w:eastAsia="Times New Roman" w:hAnsi="Arial" w:cs="Arial"/>
+          <w:color w:val="1F1F1F"/>
+          <w:sz w:val="24"/>
+          <w:szCs w:val="24"/>
+          <w:lang w:eastAsia="tr-TR"/>
+        </w:rPr>
+      </w:pPr>
+    </w:p>
+    <w:p>
+      <w:pPr>
+        <w:shd w:val="clear" w:color="auto" w:fill="FFFFFF"/>
+        <w:spacing w:after="0" w:line="240" w:lineRule="auto"/>
+        <w:jc w:val="center"/>
+        <w:rPr>
+          <w:rFonts w:ascii="Arial" w:eastAsia="Times New Roman" w:hAnsi="Arial" w:cs="Arial"/>
+          <w:color w:val="1F1F1F"/>
+          <w:sz w:val="24"/>
+          <w:szCs w:val="24"/>
+          <w:lang w:eastAsia="tr-TR"/>
+        </w:rPr>
+      </w:pPr>
+      <w:r>
+        <w:rPr>
+          <w:rFonts w:ascii="Arial" w:eastAsia="Times New Roman" w:hAnsi="Arial" w:cs="Arial"/>
+          <w:color w:val="1F1F1F"/>
+          <w:sz w:val="24"/>
+          <w:szCs w:val="24"/>
+          <w:lang w:eastAsia="tr-TR"/>
+        </w:rPr>
+        <w:drawing>
+          <wp:inline distT="0" distB="0" distL="0" distR="0" wp14:anchorId="20F2174D" wp14:editId="2732EE9A">
+            <wp:extent cx="3987376" cy="2057400"/>
+            <wp:effectExtent l="0" t="0" r="0" b="0"/>
+            <wp:docPr id="28" name="Resim 28"/>
+            <wp:cNvGraphicFramePr>
+              <a:graphicFrameLocks xmlns:a="http://schemas.openxmlformats.org/drawingml/2006/main" noChangeAspect="1"/>
+            </wp:cNvGraphicFramePr>
+            <a:graphic xmlns:a="http://schemas.openxmlformats.org/drawingml/2006/main">
+              <a:graphicData uri="http://schemas.openxmlformats.org/drawingml/2006/picture">
+                <pic:pic xmlns:pic="http://schemas.openxmlformats.org/drawingml/2006/picture">
+                  <pic:nvPicPr>
+                    <pic:cNvPr id="1" name=""/>
+                    <pic:cNvPicPr/>
+                  </pic:nvPicPr>
+                  <pic:blipFill>
+                    <a:blip r:embed="rId32"/>
+                    <a:stretch>
+                      <a:fillRect/>
+                    </a:stretch>
+                  </pic:blipFill>
+                  <pic:spPr>
+                    <a:xfrm>
+                      <a:off x="0" y="0"/>
+                      <a:ext cx="4006574" cy="2067306"/>
+                    </a:xfrm>
+                    <a:prstGeom prst="rect">
+                      <a:avLst/>
+                    </a:prstGeom>
+                  </pic:spPr>
+                </pic:pic>
+              </a:graphicData>
+            </a:graphic>
+          </wp:inline>
+        </w:drawing>
+      </w:r>
+    </w:p>
+    <w:p>
+      <w:pPr>
+        <w:shd w:val="clear" w:color="auto" w:fill="FFFFFF"/>
+        <w:spacing w:after="0" w:line="240" w:lineRule="auto"/>
+        <w:jc w:val="both"/>
+        <w:rPr>
+          <w:rFonts w:ascii="Arial" w:eastAsia="Times New Roman" w:hAnsi="Arial" w:cs="Arial"/>
+          <w:color w:val="1F1F1F"/>
+          <w:sz w:val="24"/>
+          <w:szCs w:val="24"/>
+          <w:lang w:eastAsia="tr-TR"/>
+        </w:rPr>
+      </w:pPr>
+    </w:p>
+    <w:p>
+      <w:pPr>
+        <w:shd w:val="clear" w:color="auto" w:fill="FFFFFF"/>
+        <w:spacing w:after="0" w:line="240" w:lineRule="auto"/>
+        <w:jc w:val="both"/>
+        <w:rPr>
+          <w:rFonts w:ascii="Arial" w:eastAsia="Times New Roman" w:hAnsi="Arial" w:cs="Arial"/>
+          <w:color w:val="1F1F1F"/>
+          <w:sz w:val="24"/>
+          <w:szCs w:val="24"/>
+          <w:lang w:eastAsia="tr-TR"/>
+        </w:rPr>
+      </w:pPr>
+      <w:r>
+        <w:rPr>
+          <w:rFonts w:ascii="Arial" w:eastAsia="Times New Roman" w:hAnsi="Arial" w:cs="Arial"/>
+          <w:color w:val="1F1F1F"/>
+          <w:sz w:val="24"/>
+          <w:szCs w:val="24"/>
+          <w:highlight w:val="yellow"/>
+          <w:lang w:eastAsia="tr-TR"/>
+        </w:rPr>
+        <w:t>Linear regression is a very restricted and highly interpretable model</w:t>
+      </w:r>
+      <w:r>
+        <w:rPr>
+          <w:rFonts w:ascii="Arial" w:eastAsia="Times New Roman" w:hAnsi="Arial" w:cs="Arial"/>
+          <w:color w:val="1F1F1F"/>
+          <w:sz w:val="24"/>
+          <w:szCs w:val="24"/>
+          <w:lang w:eastAsia="tr-TR"/>
+        </w:rPr>
+        <w:t>, so it falls on the left side of that spectrum that we just saw. [Doğrusal regresyon çok kısıtlı ve oldukça yorumlanabilir bir modeldir, dolayısıyla az önce gördüğümüz spektrumun sol tarafında yer alır.] </w:t>
+      </w:r>
+      <w:r>
+        <w:rPr>
+          <w:rFonts w:ascii="Arial" w:eastAsia="Times New Roman" w:hAnsi="Arial" w:cs="Arial"/>
+          <w:color w:val="1F1F1F"/>
+          <w:sz w:val="24"/>
+          <w:szCs w:val="24"/>
+          <w:highlight w:val="yellow"/>
+          <w:lang w:eastAsia="tr-TR"/>
+        </w:rPr>
+        <w:t>Linear regression allows us to look at the model's predictions, and the coefficients for the features in real terms.</w:t>
+      </w:r>
+      <w:r>
+        <w:rPr>
+          <w:rFonts w:ascii="Arial" w:eastAsia="Times New Roman" w:hAnsi="Arial" w:cs="Arial"/>
+          <w:color w:val="1F1F1F"/>
+          <w:sz w:val="24"/>
+          <w:szCs w:val="24"/>
+          <w:lang w:eastAsia="tr-TR"/>
+        </w:rPr>
+        <w:t xml:space="preserve"> [Doğrusal regresyon, modelin tahminlerine ve özelliklerin katsayılarına gerçek terimlerle bakmamızı sağlar.] So if we're looking at sale prices and square footage, we can actually see which square footages where most related to certain sales prices or if we have more features than just square footage, we can see how the model ranks these different features. [Yani satış fiyatlarına ve metrekarelere bakarsak, aslında hangi metrekarelerin belirli satış fiyatlarıyla en çok ilişkili olduğunu görebiliriz veya sadece metrekareden daha fazla özelliğe sahipsek, modelin bu farklı özellikleri nasıl sıraladığını görebiliriz.] It's easily understandable. [Kolay anlaşılır.] We could see that in actual square footage terms or dollar amounts. [Bunu gerçek metrekare cinsinden veya dolar miktarlarında görebiliriz.] The drawback to a model like this though, is that the predictive power is somewhat limited. [Böyle bir modelin dezavantajı, tahmin gücünün bir şekilde sınırlı olmasıdır.] That means that the accuracy might not be as good as you could get with a different type of model. [Bu, doğruluğun farklı bir model türüyle elde edebileceğiniz kadar iyi </w:t>
+      </w:r>
+      <w:r>
+        <w:rPr>
+          <w:rFonts w:ascii="Arial" w:eastAsia="Times New Roman" w:hAnsi="Arial" w:cs="Arial"/>
+          <w:color w:val="1F1F1F"/>
+          <w:sz w:val="24"/>
+          <w:szCs w:val="24"/>
+          <w:lang w:eastAsia="tr-TR"/>
+        </w:rPr>
+        <w:lastRenderedPageBreak/>
+        <w:t xml:space="preserve">olmayabileceği anlamına gelir.] If you're more concerned about how the model is going to perform on unseen new </w:t>
+      </w:r>
+      <w:proofErr w:type="gramStart"/>
+      <w:r>
+        <w:rPr>
+          <w:rFonts w:ascii="Arial" w:eastAsia="Times New Roman" w:hAnsi="Arial" w:cs="Arial"/>
+          <w:color w:val="1F1F1F"/>
+          <w:sz w:val="24"/>
+          <w:szCs w:val="24"/>
+          <w:lang w:eastAsia="tr-TR"/>
+        </w:rPr>
+        <w:t>data</w:t>
+      </w:r>
+      <w:proofErr w:type="gramEnd"/>
+      <w:r>
+        <w:rPr>
+          <w:rFonts w:ascii="Arial" w:eastAsia="Times New Roman" w:hAnsi="Arial" w:cs="Arial"/>
+          <w:color w:val="1F1F1F"/>
+          <w:sz w:val="24"/>
+          <w:szCs w:val="24"/>
+          <w:lang w:eastAsia="tr-TR"/>
+        </w:rPr>
+        <w:t xml:space="preserve">, you might choose a different model. [Modelin görünmeyen yeni veriler üzerinde nasıl performans göstereceğiyle daha fazla ilgileniyorsanız, farklı bir model seçebilirsiniz.] One thing that's a </w:t>
+      </w:r>
+      <w:r>
+        <w:rPr>
+          <w:rFonts w:ascii="Arial" w:eastAsia="Times New Roman" w:hAnsi="Arial" w:cs="Arial"/>
+          <w:color w:val="1F1F1F"/>
+          <w:sz w:val="24"/>
+          <w:szCs w:val="24"/>
+          <w:highlight w:val="yellow"/>
+          <w:lang w:eastAsia="tr-TR"/>
+        </w:rPr>
+        <w:t xml:space="preserve">common approach, is to </w:t>
+      </w:r>
+      <w:proofErr w:type="gramStart"/>
+      <w:r>
+        <w:rPr>
+          <w:rFonts w:ascii="Arial" w:eastAsia="Times New Roman" w:hAnsi="Arial" w:cs="Arial"/>
+          <w:color w:val="1F1F1F"/>
+          <w:sz w:val="24"/>
+          <w:szCs w:val="24"/>
+          <w:highlight w:val="yellow"/>
+          <w:lang w:eastAsia="tr-TR"/>
+        </w:rPr>
+        <w:t>start</w:t>
+      </w:r>
+      <w:proofErr w:type="gramEnd"/>
+      <w:r>
+        <w:rPr>
+          <w:rFonts w:ascii="Arial" w:eastAsia="Times New Roman" w:hAnsi="Arial" w:cs="Arial"/>
+          <w:color w:val="1F1F1F"/>
+          <w:sz w:val="24"/>
+          <w:szCs w:val="24"/>
+          <w:highlight w:val="yellow"/>
+          <w:lang w:eastAsia="tr-TR"/>
+        </w:rPr>
+        <w:t xml:space="preserve"> with a linear regression model, and that can give you a good idea of your features and the coefficients</w:t>
+      </w:r>
+      <w:r>
+        <w:rPr>
+          <w:rFonts w:ascii="Arial" w:eastAsia="Times New Roman" w:hAnsi="Arial" w:cs="Arial"/>
+          <w:color w:val="1F1F1F"/>
+          <w:sz w:val="24"/>
+          <w:szCs w:val="24"/>
+          <w:lang w:eastAsia="tr-TR"/>
+        </w:rPr>
+        <w:t xml:space="preserve">. [Yaygın bir yaklaşım olan bir şey, lineer bir regresyon modeli ile başlamaktır ve bu size özellikleriniz ve katsayılarınız hakkında iyi bir fikir verebilir.] It might </w:t>
+      </w:r>
+      <w:r>
+        <w:rPr>
+          <w:rFonts w:ascii="Arial" w:eastAsia="Times New Roman" w:hAnsi="Arial" w:cs="Arial"/>
+          <w:color w:val="1F1F1F"/>
+          <w:sz w:val="24"/>
+          <w:szCs w:val="24"/>
+          <w:highlight w:val="yellow"/>
+          <w:lang w:eastAsia="tr-TR"/>
+        </w:rPr>
+        <w:t xml:space="preserve">not give you the accuracy you're looking for, but then you can go on and try a different type of model with the same </w:t>
+      </w:r>
+      <w:proofErr w:type="gramStart"/>
+      <w:r>
+        <w:rPr>
+          <w:rFonts w:ascii="Arial" w:eastAsia="Times New Roman" w:hAnsi="Arial" w:cs="Arial"/>
+          <w:color w:val="1F1F1F"/>
+          <w:sz w:val="24"/>
+          <w:szCs w:val="24"/>
+          <w:highlight w:val="yellow"/>
+          <w:lang w:eastAsia="tr-TR"/>
+        </w:rPr>
+        <w:t>data</w:t>
+      </w:r>
+      <w:proofErr w:type="gramEnd"/>
+      <w:r>
+        <w:rPr>
+          <w:rFonts w:ascii="Arial" w:eastAsia="Times New Roman" w:hAnsi="Arial" w:cs="Arial"/>
+          <w:color w:val="1F1F1F"/>
+          <w:sz w:val="24"/>
+          <w:szCs w:val="24"/>
+          <w:highlight w:val="yellow"/>
+          <w:lang w:eastAsia="tr-TR"/>
+        </w:rPr>
+        <w:t>, and that way you can have both the understanding and the eventual higher accuracy from trying a different type of model.</w:t>
+      </w:r>
+      <w:r>
+        <w:rPr>
+          <w:rFonts w:ascii="Arial" w:eastAsia="Times New Roman" w:hAnsi="Arial" w:cs="Arial"/>
+          <w:color w:val="1F1F1F"/>
+          <w:sz w:val="24"/>
+          <w:szCs w:val="24"/>
+          <w:lang w:eastAsia="tr-TR"/>
+        </w:rPr>
+        <w:t> </w:t>
+      </w:r>
+      <w:proofErr w:type="gramStart"/>
+      <w:r>
+        <w:rPr>
+          <w:rFonts w:ascii="Arial" w:eastAsia="Times New Roman" w:hAnsi="Arial" w:cs="Arial"/>
+          <w:color w:val="1F1F1F"/>
+          <w:sz w:val="24"/>
+          <w:szCs w:val="24"/>
+          <w:lang w:eastAsia="tr-TR"/>
+        </w:rPr>
+        <w:t>[</w:t>
+      </w:r>
+      <w:proofErr w:type="gramEnd"/>
+      <w:r>
+        <w:rPr>
+          <w:rFonts w:ascii="Arial" w:eastAsia="Times New Roman" w:hAnsi="Arial" w:cs="Arial"/>
+          <w:color w:val="1F1F1F"/>
+          <w:sz w:val="24"/>
+          <w:szCs w:val="24"/>
+          <w:lang w:eastAsia="tr-TR"/>
+        </w:rPr>
+        <w:t xml:space="preserve">Size aradığınız doğruluğu vermeyebilir, ancak daha sonra aynı verilerle farklı bir model türünü deneyebilir ve bu şekilde farklı bir tür denemekten hem anlayışa hem de nihai olarak daha yüksek doğruluğa sahip olabilirsiniz. </w:t>
+      </w:r>
+      <w:proofErr w:type="gramStart"/>
+      <w:r>
+        <w:rPr>
+          <w:rFonts w:ascii="Arial" w:eastAsia="Times New Roman" w:hAnsi="Arial" w:cs="Arial"/>
+          <w:color w:val="1F1F1F"/>
+          <w:sz w:val="24"/>
+          <w:szCs w:val="24"/>
+          <w:lang w:eastAsia="tr-TR"/>
+        </w:rPr>
+        <w:t>modeli</w:t>
+      </w:r>
+      <w:proofErr w:type="gramEnd"/>
+      <w:r>
+        <w:rPr>
+          <w:rFonts w:ascii="Arial" w:eastAsia="Times New Roman" w:hAnsi="Arial" w:cs="Arial"/>
+          <w:color w:val="1F1F1F"/>
+          <w:sz w:val="24"/>
+          <w:szCs w:val="24"/>
+          <w:lang w:eastAsia="tr-TR"/>
+        </w:rPr>
+        <w:t>.] </w:t>
+      </w:r>
+    </w:p>
+    <w:p>
+      <w:pPr>
+        <w:shd w:val="clear" w:color="auto" w:fill="FFFFFF"/>
+        <w:spacing w:after="0" w:line="240" w:lineRule="auto"/>
+        <w:jc w:val="both"/>
+        <w:rPr>
+          <w:rFonts w:ascii="Arial" w:eastAsia="Times New Roman" w:hAnsi="Arial" w:cs="Arial"/>
+          <w:color w:val="1F1F1F"/>
+          <w:sz w:val="24"/>
+          <w:szCs w:val="24"/>
+          <w:lang w:eastAsia="tr-TR"/>
+        </w:rPr>
+      </w:pPr>
+    </w:p>
+    <w:p>
+      <w:pPr>
+        <w:shd w:val="clear" w:color="auto" w:fill="FFFFFF"/>
+        <w:spacing w:after="0" w:line="240" w:lineRule="auto"/>
+        <w:jc w:val="center"/>
+        <w:rPr>
+          <w:rFonts w:ascii="Arial" w:eastAsia="Times New Roman" w:hAnsi="Arial" w:cs="Arial"/>
+          <w:color w:val="1F1F1F"/>
+          <w:sz w:val="24"/>
+          <w:szCs w:val="24"/>
+          <w:lang w:eastAsia="tr-TR"/>
+        </w:rPr>
+      </w:pPr>
+      <w:bookmarkStart w:id="0" w:name="_GoBack"/>
+      <w:r>
+        <w:rPr>
+          <w:rFonts w:ascii="Arial" w:eastAsia="Times New Roman" w:hAnsi="Arial" w:cs="Arial"/>
+          <w:color w:val="1F1F1F"/>
+          <w:sz w:val="24"/>
+          <w:szCs w:val="24"/>
+          <w:lang w:eastAsia="tr-TR"/>
+        </w:rPr>
+        <w:drawing>
+          <wp:inline distT="0" distB="0" distL="0" distR="0" wp14:anchorId="5CB53B5B" wp14:editId="3B7C2978">
+            <wp:extent cx="3946238" cy="2171700"/>
+            <wp:effectExtent l="0" t="0" r="0" b="0"/>
+            <wp:docPr id="29" name="Resim 29"/>
+            <wp:cNvGraphicFramePr>
+              <a:graphicFrameLocks xmlns:a="http://schemas.openxmlformats.org/drawingml/2006/main" noChangeAspect="1"/>
+            </wp:cNvGraphicFramePr>
+            <a:graphic xmlns:a="http://schemas.openxmlformats.org/drawingml/2006/main">
+              <a:graphicData uri="http://schemas.openxmlformats.org/drawingml/2006/picture">
+                <pic:pic xmlns:pic="http://schemas.openxmlformats.org/drawingml/2006/picture">
+                  <pic:nvPicPr>
+                    <pic:cNvPr id="1" name=""/>
+                    <pic:cNvPicPr/>
+                  </pic:nvPicPr>
+                  <pic:blipFill>
+                    <a:blip r:embed="rId33"/>
+                    <a:stretch>
+                      <a:fillRect/>
+                    </a:stretch>
+                  </pic:blipFill>
+                  <pic:spPr>
+                    <a:xfrm>
+                      <a:off x="0" y="0"/>
+                      <a:ext cx="3957451" cy="2177871"/>
+                    </a:xfrm>
+                    <a:prstGeom prst="rect">
+                      <a:avLst/>
+                    </a:prstGeom>
+                  </pic:spPr>
+                </pic:pic>
+              </a:graphicData>
+            </a:graphic>
+          </wp:inline>
+        </w:drawing>
+      </w:r>
+      <w:bookmarkEnd w:id="0"/>
+    </w:p>
+    <w:p>
+      <w:pPr>
+        <w:shd w:val="clear" w:color="auto" w:fill="FFFFFF"/>
+        <w:spacing w:after="0" w:line="240" w:lineRule="auto"/>
+        <w:jc w:val="both"/>
+        <w:rPr>
+          <w:rFonts w:ascii="Arial" w:eastAsia="Times New Roman" w:hAnsi="Arial" w:cs="Arial"/>
+          <w:color w:val="1F1F1F"/>
+          <w:sz w:val="24"/>
+          <w:szCs w:val="24"/>
+          <w:lang w:eastAsia="tr-TR"/>
+        </w:rPr>
+      </w:pPr>
+    </w:p>
+    <w:p>
+      <w:pPr>
         <w:shd w:val="clear" w:color="auto" w:fill="FFFFFF"/>
         <w:spacing w:after="0" w:line="240" w:lineRule="auto"/>
         <w:jc w:val="both"/>
@@ -6990,9 +8080,10 @@
           <w:color w:val="1F1F1F"/>
           <w:sz w:val="24"/>
           <w:szCs w:val="24"/>
-          <w:lang w:eastAsia="tr-TR"/>
-        </w:rPr>
-        <w:t>Now that you've learned a bit about how to actually build a linear regression model for a real problem, we're going to talk about some specifics about Machine Learning models in general. [Artık gerçek bir problem için bir lineer regresyon modelinin nasıl oluşturulacağını biraz öğrendiğinize göre, genel olarak Makine Öğrenimi modelleri hakkında bazı özelliklerden bahsedeceğiz.] In this video, we'll talk about model accuracy and model interpretability and understand the trade-offs that come with those two things. [Bu videoda, model doğruluğu ve model yorumlanabilirliği hakkında konuşacağız ve bu iki şeyle birlikte gelen ödünleşimleri anlayacağız.] Generally, machine-learning models can fall anywhere on a spectrum from very restrictive or interpretable, to very flexible or accurate. [Genel olarak, makine öğrenimi modelleri, çok kısıtlayıcı veya yorumlanabilirden çok esnek veya doğruya kadar bir yelpazede herhangi bir yere düşebilir.] Models will allow us to either understand their predictions and the features that they select, or have more accuracy. [Modeller ya onların tahminlerini ve seçtikleri özellikleri anlamamızı ya da daha fazla doğruluk elde etmemizi sağlayacaktır.] There's usually a trade-off where you have to prioritize one or the other. [Genellikle birine veya diğerine öncelik vermeniz gereken bir takas vardır.] Generally, the more complex models, like the one you see on the right, that are more flexible, will perform better and have higher accuracy but they're difficult to interpret. [Genel olarak, sağda gördüğünüz gibi daha karmaşık modeller daha esnektir, daha iyi performans gösterir ve daha yüksek doğruluğa sahiptir ancak yorumlanmaları zordur.] That means that it's difficult to see what the model is actually doing in terms of features that are important or how features are correlated with the target or the outcome. [Bu, önemli olan özellikler açısından modelin gerçekte ne yaptığını veya özelliklerin hedef veya sonuçla nasıl ilişkilendirildiğini görmenin zor olduğu anlamına gelir.] But on the other hand, on the far left, more restrictive models are more interpretable because you can see exactly what the coefficients are, for example, of a feature, and you can understand how the models ranking different features in terms of importance for predicting the outcome. </w:t>
+          <w:highlight w:val="yellow"/>
+          <w:lang w:eastAsia="tr-TR"/>
+        </w:rPr>
+        <w:t xml:space="preserve">There's other machine learning methods that are a </w:t>
       </w:r>
       <w:proofErr w:type="gramStart"/>
       <w:r>
@@ -7001,9 +8092,10 @@
           <w:color w:val="1F1F1F"/>
           <w:sz w:val="24"/>
           <w:szCs w:val="24"/>
-          <w:lang w:eastAsia="tr-TR"/>
-        </w:rPr>
-        <w:t>[</w:t>
+          <w:highlight w:val="yellow"/>
+          <w:lang w:eastAsia="tr-TR"/>
+        </w:rPr>
+        <w:t>lot</w:t>
       </w:r>
       <w:proofErr w:type="gramEnd"/>
       <w:r>
@@ -7012,9 +8104,41 @@
           <w:color w:val="1F1F1F"/>
           <w:sz w:val="24"/>
           <w:szCs w:val="24"/>
-          <w:lang w:eastAsia="tr-TR"/>
-        </w:rPr>
-        <w:t xml:space="preserve">Ancak öte yandan, en solda, daha kısıtlayıcı modeller daha yorumlanabilir çünkü örneğin bir özelliğin katsayılarının tam olarak ne olduğunu görebilir ve modellerin tahmin için önem açısından farklı özellikleri nasıl sıraladığını anlayabilirsiniz. </w:t>
+          <w:highlight w:val="yellow"/>
+          <w:lang w:eastAsia="tr-TR"/>
+        </w:rPr>
+        <w:t xml:space="preserve"> more flexible but harder to interpret</w:t>
+      </w:r>
+      <w:r>
+        <w:rPr>
+          <w:rFonts w:ascii="Arial" w:eastAsia="Times New Roman" w:hAnsi="Arial" w:cs="Arial"/>
+          <w:color w:val="1F1F1F"/>
+          <w:sz w:val="24"/>
+          <w:szCs w:val="24"/>
+          <w:lang w:eastAsia="tr-TR"/>
+        </w:rPr>
+        <w:t>. [Çok daha esnek ancak yorumlanması daha zor olan başka makine öğrenimi yöntemleri de var.] </w:t>
+      </w:r>
+      <w:r>
+        <w:rPr>
+          <w:rFonts w:ascii="Arial" w:eastAsia="Times New Roman" w:hAnsi="Arial" w:cs="Arial"/>
+          <w:color w:val="1F1F1F"/>
+          <w:sz w:val="24"/>
+          <w:szCs w:val="24"/>
+          <w:highlight w:val="yellow"/>
+          <w:lang w:eastAsia="tr-TR"/>
+        </w:rPr>
+        <w:t>A deep learning neural network</w:t>
+      </w:r>
+      <w:r>
+        <w:rPr>
+          <w:rFonts w:ascii="Arial" w:eastAsia="Times New Roman" w:hAnsi="Arial" w:cs="Arial"/>
+          <w:color w:val="1F1F1F"/>
+          <w:sz w:val="24"/>
+          <w:szCs w:val="24"/>
+          <w:lang w:eastAsia="tr-TR"/>
+        </w:rPr>
+        <w:t xml:space="preserve"> model is the extreme example of this, where the model is very flexible and is often very accurate and powerful, making good predictions, and dealing with new unseen </w:t>
       </w:r>
       <w:proofErr w:type="gramStart"/>
       <w:r>
@@ -7025,7 +8149,7 @@
           <w:szCs w:val="24"/>
           <w:lang w:eastAsia="tr-TR"/>
         </w:rPr>
-        <w:t>sonuç</w:t>
+        <w:t>data</w:t>
       </w:r>
       <w:proofErr w:type="gramEnd"/>
       <w:r>
@@ -7036,7 +8160,7 @@
           <w:szCs w:val="24"/>
           <w:lang w:eastAsia="tr-TR"/>
         </w:rPr>
-        <w:t xml:space="preserve">.] But these more restrictive models generally might not be as accurate or perform as well as the more flexible models. [Ancak bu daha kısıtlayıcı modeller genellikle daha esnek modeller kadar doğru veya iyi performans göstermeyebilir.] Choosing which type that you want to use, involves both an understanding of the trade-off, and knowing what the goal of the model is, so what your actual </w:t>
+        <w:t xml:space="preserve">, but it's very complex and very difficult, if not impossible, to interpret anything about how the model is performing its calculations. [Bir derin öğrenme sinir ağı modeli, modelin çok esnek olduğu ve genellikle çok doğru ve güçlü olduğu, iyi tahminlerde bulunduğu ve yeni görünmeyen verilerle uğraştığı, ancak </w:t>
       </w:r>
       <w:proofErr w:type="gramStart"/>
       <w:r>
@@ -7047,7 +8171,7 @@
           <w:szCs w:val="24"/>
           <w:lang w:eastAsia="tr-TR"/>
         </w:rPr>
-        <w:t>data</w:t>
+        <w:t>imkansız</w:t>
       </w:r>
       <w:proofErr w:type="gramEnd"/>
       <w:r>
@@ -7058,7 +8182,7 @@
           <w:szCs w:val="24"/>
           <w:lang w:eastAsia="tr-TR"/>
         </w:rPr>
-        <w:t xml:space="preserve"> science objective is for your project. [Hangi türü kullanmak istediğinizi seçmek, hem ödünleşimin anlaşılmasını hem de modelin amacının ne olduğunu, dolayısıyla projeniz için gerçek veri bilimi hedefinizin ne olduğunu bilmeyi içerir.] If your goal is more to determine which feature or features are most important for determining an outcome, you would probably use a more restrictive model like a linear regression, because it will give you more interpretability. [Amacınız bir sonucu belirlemek için hangi özelliğin veya özelliklerin daha önemli olduğunu belirlemekse, muhtemelen size daha fazla yorumlanabilirlik sağlayacağı için doğrusal regresyon gibi daha kısıtlayıcı bir model kullanırsınız.] </w:t>
+        <w:t xml:space="preserve"> değilse de çok karmaşık ve çok zor olduğu bunun en uç örneğidir. </w:t>
       </w:r>
       <w:proofErr w:type="gramStart"/>
       <w:r>
@@ -7069,7 +8193,7 @@
           <w:szCs w:val="24"/>
           <w:lang w:eastAsia="tr-TR"/>
         </w:rPr>
-        <w:t>On the other hand, if accuracy is your main goal, and you really don't care that much about understanding the feature importances or other details, you just want to get the best predictions possible, then you would try to have a more flexible model that will give you that better accuracy but less interpretability. [</w:t>
+        <w:t>modelin</w:t>
       </w:r>
       <w:proofErr w:type="gramEnd"/>
       <w:r>
@@ -7080,29 +8204,175 @@
           <w:szCs w:val="24"/>
           <w:lang w:eastAsia="tr-TR"/>
         </w:rPr>
-        <w:t xml:space="preserve">Öte yandan, ana hedefiniz doğruluk ise ve özelliklerin önemini veya diğer ayrıntıları anlamakla gerçekten o kadar ilgilenmiyorsanız, yalnızca mümkün olan en iyi tahminleri elde etmek istiyorsanız, o zaman daha esnek bir modele sahip olmaya çalışırsınız. </w:t>
-      </w:r>
-      <w:proofErr w:type="gramStart"/>
-      <w:r>
-        <w:rPr>
-          <w:rFonts w:ascii="Arial" w:eastAsia="Times New Roman" w:hAnsi="Arial" w:cs="Arial"/>
-          <w:color w:val="1F1F1F"/>
-          <w:sz w:val="24"/>
-          <w:szCs w:val="24"/>
-          <w:lang w:eastAsia="tr-TR"/>
-        </w:rPr>
-        <w:t>bu</w:t>
-      </w:r>
-      <w:proofErr w:type="gramEnd"/>
-      <w:r>
-        <w:rPr>
-          <w:rFonts w:ascii="Arial" w:eastAsia="Times New Roman" w:hAnsi="Arial" w:cs="Arial"/>
-          <w:color w:val="1F1F1F"/>
-          <w:sz w:val="24"/>
-          <w:szCs w:val="24"/>
-          <w:lang w:eastAsia="tr-TR"/>
-        </w:rPr>
-        <w:t xml:space="preserve"> size daha iyi doğruluk, ancak daha az yorumlanabilirlik sağlayacaktır.] Linear regression is a very restricted and highly interpretable model, so it falls on the left side of </w:t>
+        <w:t xml:space="preserve"> hesaplamalarını nasıl yaptığı hakkında herhangi bir şeyi yorumlamak için.] What we're looking at on the slide, is a basic illustration of a neural network, where we have an </w:t>
+      </w:r>
+      <w:r>
+        <w:rPr>
+          <w:rFonts w:ascii="Arial" w:eastAsia="Times New Roman" w:hAnsi="Arial" w:cs="Arial"/>
+          <w:color w:val="1F1F1F"/>
+          <w:sz w:val="24"/>
+          <w:szCs w:val="24"/>
+          <w:highlight w:val="yellow"/>
+          <w:lang w:eastAsia="tr-TR"/>
+        </w:rPr>
+        <w:t>input layer</w:t>
+      </w:r>
+      <w:r>
+        <w:rPr>
+          <w:rFonts w:ascii="Arial" w:eastAsia="Times New Roman" w:hAnsi="Arial" w:cs="Arial"/>
+          <w:color w:val="1F1F1F"/>
+          <w:sz w:val="24"/>
+          <w:szCs w:val="24"/>
+          <w:lang w:eastAsia="tr-TR"/>
+        </w:rPr>
+        <w:t xml:space="preserve"> on the left, </w:t>
+      </w:r>
+      <w:r>
+        <w:rPr>
+          <w:rFonts w:ascii="Arial" w:eastAsia="Times New Roman" w:hAnsi="Arial" w:cs="Arial"/>
+          <w:color w:val="1F1F1F"/>
+          <w:sz w:val="24"/>
+          <w:szCs w:val="24"/>
+          <w:highlight w:val="yellow"/>
+          <w:lang w:eastAsia="tr-TR"/>
+        </w:rPr>
+        <w:t>which is our features</w:t>
+      </w:r>
+      <w:r>
+        <w:rPr>
+          <w:rFonts w:ascii="Arial" w:eastAsia="Times New Roman" w:hAnsi="Arial" w:cs="Arial"/>
+          <w:color w:val="1F1F1F"/>
+          <w:sz w:val="24"/>
+          <w:szCs w:val="24"/>
+          <w:lang w:eastAsia="tr-TR"/>
+        </w:rPr>
+        <w:t xml:space="preserve">, and the </w:t>
+      </w:r>
+      <w:r>
+        <w:rPr>
+          <w:rFonts w:ascii="Arial" w:eastAsia="Times New Roman" w:hAnsi="Arial" w:cs="Arial"/>
+          <w:color w:val="1F1F1F"/>
+          <w:sz w:val="24"/>
+          <w:szCs w:val="24"/>
+          <w:highlight w:val="yellow"/>
+          <w:lang w:eastAsia="tr-TR"/>
+        </w:rPr>
+        <w:t>output layer</w:t>
+      </w:r>
+      <w:r>
+        <w:rPr>
+          <w:rFonts w:ascii="Arial" w:eastAsia="Times New Roman" w:hAnsi="Arial" w:cs="Arial"/>
+          <w:color w:val="1F1F1F"/>
+          <w:sz w:val="24"/>
+          <w:szCs w:val="24"/>
+          <w:lang w:eastAsia="tr-TR"/>
+        </w:rPr>
+        <w:t xml:space="preserve"> on the right, which is the </w:t>
+      </w:r>
+      <w:r>
+        <w:rPr>
+          <w:rFonts w:ascii="Arial" w:eastAsia="Times New Roman" w:hAnsi="Arial" w:cs="Arial"/>
+          <w:color w:val="1F1F1F"/>
+          <w:sz w:val="24"/>
+          <w:szCs w:val="24"/>
+          <w:highlight w:val="yellow"/>
+          <w:lang w:eastAsia="tr-TR"/>
+        </w:rPr>
+        <w:t>target.</w:t>
+      </w:r>
+      <w:r>
+        <w:rPr>
+          <w:rFonts w:ascii="Arial" w:eastAsia="Times New Roman" w:hAnsi="Arial" w:cs="Arial"/>
+          <w:color w:val="1F1F1F"/>
+          <w:sz w:val="24"/>
+          <w:szCs w:val="24"/>
+          <w:lang w:eastAsia="tr-TR"/>
+        </w:rPr>
+        <w:t xml:space="preserve"> [Slaytta baktığımız şey, bir sinir ağının temel bir gösterimidir, burada solda özelliklerimiz olan bir girdi katmanımız ve sağda hedef olan çıktı katmanımız vardır.] But the intermediate steps between these two, are these </w:t>
+      </w:r>
+      <w:r>
+        <w:rPr>
+          <w:rFonts w:ascii="Arial" w:eastAsia="Times New Roman" w:hAnsi="Arial" w:cs="Arial"/>
+          <w:color w:val="1F1F1F"/>
+          <w:sz w:val="24"/>
+          <w:szCs w:val="24"/>
+          <w:highlight w:val="yellow"/>
+          <w:lang w:eastAsia="tr-TR"/>
+        </w:rPr>
+        <w:t>jumble of multiple connections between the layers</w:t>
+      </w:r>
+      <w:r>
+        <w:rPr>
+          <w:rFonts w:ascii="Arial" w:eastAsia="Times New Roman" w:hAnsi="Arial" w:cs="Arial"/>
+          <w:color w:val="1F1F1F"/>
+          <w:sz w:val="24"/>
+          <w:szCs w:val="24"/>
+          <w:lang w:eastAsia="tr-TR"/>
+        </w:rPr>
+        <w:t xml:space="preserve">, so we have </w:t>
+      </w:r>
+      <w:r>
+        <w:rPr>
+          <w:rFonts w:ascii="Arial" w:eastAsia="Times New Roman" w:hAnsi="Arial" w:cs="Arial"/>
+          <w:color w:val="1F1F1F"/>
+          <w:sz w:val="24"/>
+          <w:szCs w:val="24"/>
+          <w:highlight w:val="yellow"/>
+          <w:lang w:eastAsia="tr-TR"/>
+        </w:rPr>
+        <w:t>numerous hidden layers</w:t>
+      </w:r>
+      <w:r>
+        <w:rPr>
+          <w:rFonts w:ascii="Arial" w:eastAsia="Times New Roman" w:hAnsi="Arial" w:cs="Arial"/>
+          <w:color w:val="1F1F1F"/>
+          <w:sz w:val="24"/>
+          <w:szCs w:val="24"/>
+          <w:lang w:eastAsia="tr-TR"/>
+        </w:rPr>
+        <w:t xml:space="preserve"> between the input and the output, and this is where the model becomes what's known as a </w:t>
+      </w:r>
+      <w:r>
+        <w:rPr>
+          <w:rFonts w:ascii="Arial" w:eastAsia="Times New Roman" w:hAnsi="Arial" w:cs="Arial"/>
+          <w:color w:val="1F1F1F"/>
+          <w:sz w:val="24"/>
+          <w:szCs w:val="24"/>
+          <w:highlight w:val="yellow"/>
+          <w:lang w:eastAsia="tr-TR"/>
+        </w:rPr>
+        <w:t>black box</w:t>
+      </w:r>
+      <w:r>
+        <w:rPr>
+          <w:rFonts w:ascii="Arial" w:eastAsia="Times New Roman" w:hAnsi="Arial" w:cs="Arial"/>
+          <w:color w:val="1F1F1F"/>
+          <w:sz w:val="24"/>
+          <w:szCs w:val="24"/>
+          <w:lang w:eastAsia="tr-TR"/>
+        </w:rPr>
+        <w:t xml:space="preserve"> model. [Ancak bu ikisi arasındaki ara adımlar, katmanlar arasındaki bu karmakarışık çoklu bağlantılardır, yani girdi ve çıktı arasında çok sayıda gizli katmana sahibiz ve bu, modelin kara kutu modeli olarak bilinen hale geldiği yerdir.] Because we </w:t>
+      </w:r>
+      <w:r>
+        <w:rPr>
+          <w:rFonts w:ascii="Arial" w:eastAsia="Times New Roman" w:hAnsi="Arial" w:cs="Arial"/>
+          <w:color w:val="1F1F1F"/>
+          <w:sz w:val="24"/>
+          <w:szCs w:val="24"/>
+          <w:highlight w:val="yellow"/>
+          <w:lang w:eastAsia="tr-TR"/>
+        </w:rPr>
+        <w:t>can't really examine what each of these hidden layers is doing, or how it's making its decisions; so really low interpretability but high-accuracy.</w:t>
+      </w:r>
+      <w:r>
+        <w:rPr>
+          <w:rFonts w:ascii="Arial" w:eastAsia="Times New Roman" w:hAnsi="Arial" w:cs="Arial"/>
+          <w:color w:val="1F1F1F"/>
+          <w:sz w:val="24"/>
+          <w:szCs w:val="24"/>
+          <w:lang w:eastAsia="tr-TR"/>
+        </w:rPr>
+        <w:t xml:space="preserve"> [Çünkü bu gizli katmanların her birinin ne yaptığını veya kararlarını nasıl verdiğini gerçekten inceleyemiyoruz; çok düşük yorumlanabilirlik ama yüksek doğruluk.] If you understand that trade off and you decide that fits your objective, then this might be a model you would try for your problem. [Bu takası anlarsanız ve amacınıza uygun olduğuna karar verirseniz, bu, </w:t>
       </w:r>
       <w:r>
         <w:rPr>
@@ -7113,216 +8383,7 @@
           <w:lang w:eastAsia="tr-TR"/>
         </w:rPr>
         <w:lastRenderedPageBreak/>
-        <w:t xml:space="preserve">that spectrum that we just saw. [Doğrusal regresyon çok kısıtlı ve oldukça yorumlanabilir bir modeldir, dolayısıyla az önce gördüğümüz spektrumun sol tarafında yer alır.] Linear regression allows us to look at the model's predictions, and the coefficients for the features in real terms. [Doğrusal regresyon, modelin tahminlerine ve özelliklerin katsayılarına gerçek terimlerle bakmamızı sağlar.] So if we're looking at sale prices and square footage, we can actually see which square footages where most related to certain sales prices or if we have more features than just square footage, we can see how the model ranks these different features. [Yani satış fiyatlarına ve metrekarelere bakarsak, aslında hangi metrekarelerin belirli satış fiyatlarıyla en çok ilişkili olduğunu görebiliriz veya sadece metrekareden daha fazla özelliğe sahipsek, modelin bu farklı özellikleri nasıl sıraladığını görebiliriz.] It's easily understandable. [Kolay anlaşılır.] We could see that in actual square footage terms or dollar amounts. [Bunu gerçek metrekare cinsinden veya dolar miktarlarında görebiliriz.] The drawback to a model like this though, is that the predictive power is somewhat limited. [Böyle bir modelin dezavantajı, tahmin gücünün bir şekilde sınırlı olmasıdır.] That means that the accuracy might not be as good as you could get with a different type of model. [Bu, doğruluğun farklı bir model türüyle elde edebileceğiniz kadar iyi olmayabileceği anlamına gelir.] If you're more concerned about how the model is going to perform on unseen new </w:t>
-      </w:r>
-      <w:proofErr w:type="gramStart"/>
-      <w:r>
-        <w:rPr>
-          <w:rFonts w:ascii="Arial" w:eastAsia="Times New Roman" w:hAnsi="Arial" w:cs="Arial"/>
-          <w:color w:val="1F1F1F"/>
-          <w:sz w:val="24"/>
-          <w:szCs w:val="24"/>
-          <w:lang w:eastAsia="tr-TR"/>
-        </w:rPr>
-        <w:t>data</w:t>
-      </w:r>
-      <w:proofErr w:type="gramEnd"/>
-      <w:r>
-        <w:rPr>
-          <w:rFonts w:ascii="Arial" w:eastAsia="Times New Roman" w:hAnsi="Arial" w:cs="Arial"/>
-          <w:color w:val="1F1F1F"/>
-          <w:sz w:val="24"/>
-          <w:szCs w:val="24"/>
-          <w:lang w:eastAsia="tr-TR"/>
-        </w:rPr>
-        <w:t xml:space="preserve">, you might choose a different model. [Modelin görünmeyen yeni veriler üzerinde nasıl performans göstereceğiyle daha fazla ilgileniyorsanız, farklı bir model seçebilirsiniz.] One thing that's a common approach, is to </w:t>
-      </w:r>
-      <w:proofErr w:type="gramStart"/>
-      <w:r>
-        <w:rPr>
-          <w:rFonts w:ascii="Arial" w:eastAsia="Times New Roman" w:hAnsi="Arial" w:cs="Arial"/>
-          <w:color w:val="1F1F1F"/>
-          <w:sz w:val="24"/>
-          <w:szCs w:val="24"/>
-          <w:lang w:eastAsia="tr-TR"/>
-        </w:rPr>
-        <w:t>start</w:t>
-      </w:r>
-      <w:proofErr w:type="gramEnd"/>
-      <w:r>
-        <w:rPr>
-          <w:rFonts w:ascii="Arial" w:eastAsia="Times New Roman" w:hAnsi="Arial" w:cs="Arial"/>
-          <w:color w:val="1F1F1F"/>
-          <w:sz w:val="24"/>
-          <w:szCs w:val="24"/>
-          <w:lang w:eastAsia="tr-TR"/>
-        </w:rPr>
-        <w:t xml:space="preserve"> with a linear regression model, and that can give you a good idea of your features and the coefficients. [Yaygın bir yaklaşım olan bir şey, lineer bir regresyon modeli ile başlamaktır ve bu size özellikleriniz ve katsayılarınız hakkında iyi bir fikir verebilir.] It might not give you the accuracy you're looking for, but then you can go on and try a different type of model with the same </w:t>
-      </w:r>
-      <w:proofErr w:type="gramStart"/>
-      <w:r>
-        <w:rPr>
-          <w:rFonts w:ascii="Arial" w:eastAsia="Times New Roman" w:hAnsi="Arial" w:cs="Arial"/>
-          <w:color w:val="1F1F1F"/>
-          <w:sz w:val="24"/>
-          <w:szCs w:val="24"/>
-          <w:lang w:eastAsia="tr-TR"/>
-        </w:rPr>
-        <w:t>data</w:t>
-      </w:r>
-      <w:proofErr w:type="gramEnd"/>
-      <w:r>
-        <w:rPr>
-          <w:rFonts w:ascii="Arial" w:eastAsia="Times New Roman" w:hAnsi="Arial" w:cs="Arial"/>
-          <w:color w:val="1F1F1F"/>
-          <w:sz w:val="24"/>
-          <w:szCs w:val="24"/>
-          <w:lang w:eastAsia="tr-TR"/>
-        </w:rPr>
-        <w:t>, and that way you can have both the understanding and the eventual higher accuracy from trying a different type of model. </w:t>
-      </w:r>
-      <w:proofErr w:type="gramStart"/>
-      <w:r>
-        <w:rPr>
-          <w:rFonts w:ascii="Arial" w:eastAsia="Times New Roman" w:hAnsi="Arial" w:cs="Arial"/>
-          <w:color w:val="1F1F1F"/>
-          <w:sz w:val="24"/>
-          <w:szCs w:val="24"/>
-          <w:lang w:eastAsia="tr-TR"/>
-        </w:rPr>
-        <w:t>[</w:t>
-      </w:r>
-      <w:proofErr w:type="gramEnd"/>
-      <w:r>
-        <w:rPr>
-          <w:rFonts w:ascii="Arial" w:eastAsia="Times New Roman" w:hAnsi="Arial" w:cs="Arial"/>
-          <w:color w:val="1F1F1F"/>
-          <w:sz w:val="24"/>
-          <w:szCs w:val="24"/>
-          <w:lang w:eastAsia="tr-TR"/>
-        </w:rPr>
-        <w:t xml:space="preserve">Size aradığınız doğruluğu vermeyebilir, ancak daha sonra aynı verilerle farklı bir model türünü deneyebilir ve bu şekilde farklı bir tür denemekten hem anlayışa hem de nihai olarak daha yüksek doğruluğa sahip olabilirsiniz. </w:t>
-      </w:r>
-      <w:proofErr w:type="gramStart"/>
-      <w:r>
-        <w:rPr>
-          <w:rFonts w:ascii="Arial" w:eastAsia="Times New Roman" w:hAnsi="Arial" w:cs="Arial"/>
-          <w:color w:val="1F1F1F"/>
-          <w:sz w:val="24"/>
-          <w:szCs w:val="24"/>
-          <w:lang w:eastAsia="tr-TR"/>
-        </w:rPr>
-        <w:t>modeli</w:t>
-      </w:r>
-      <w:proofErr w:type="gramEnd"/>
-      <w:r>
-        <w:rPr>
-          <w:rFonts w:ascii="Arial" w:eastAsia="Times New Roman" w:hAnsi="Arial" w:cs="Arial"/>
-          <w:color w:val="1F1F1F"/>
-          <w:sz w:val="24"/>
-          <w:szCs w:val="24"/>
-          <w:lang w:eastAsia="tr-TR"/>
-        </w:rPr>
-        <w:t xml:space="preserve">.] There's other machine learning methods that are a </w:t>
-      </w:r>
-      <w:proofErr w:type="gramStart"/>
-      <w:r>
-        <w:rPr>
-          <w:rFonts w:ascii="Arial" w:eastAsia="Times New Roman" w:hAnsi="Arial" w:cs="Arial"/>
-          <w:color w:val="1F1F1F"/>
-          <w:sz w:val="24"/>
-          <w:szCs w:val="24"/>
-          <w:lang w:eastAsia="tr-TR"/>
-        </w:rPr>
-        <w:t>lot</w:t>
-      </w:r>
-      <w:proofErr w:type="gramEnd"/>
-      <w:r>
-        <w:rPr>
-          <w:rFonts w:ascii="Arial" w:eastAsia="Times New Roman" w:hAnsi="Arial" w:cs="Arial"/>
-          <w:color w:val="1F1F1F"/>
-          <w:sz w:val="24"/>
-          <w:szCs w:val="24"/>
-          <w:lang w:eastAsia="tr-TR"/>
-        </w:rPr>
-        <w:t xml:space="preserve"> more flexible but harder to interpret. [Çok daha esnek ancak yorumlanması daha zor olan başka makine öğrenimi yöntemleri de var.] A deep learning neural network model is the extreme example of this, where the model is very flexible and is often very accurate and powerful, making good predictions, and dealing with new unseen </w:t>
-      </w:r>
-      <w:proofErr w:type="gramStart"/>
-      <w:r>
-        <w:rPr>
-          <w:rFonts w:ascii="Arial" w:eastAsia="Times New Roman" w:hAnsi="Arial" w:cs="Arial"/>
-          <w:color w:val="1F1F1F"/>
-          <w:sz w:val="24"/>
-          <w:szCs w:val="24"/>
-          <w:lang w:eastAsia="tr-TR"/>
-        </w:rPr>
-        <w:t>data</w:t>
-      </w:r>
-      <w:proofErr w:type="gramEnd"/>
-      <w:r>
-        <w:rPr>
-          <w:rFonts w:ascii="Arial" w:eastAsia="Times New Roman" w:hAnsi="Arial" w:cs="Arial"/>
-          <w:color w:val="1F1F1F"/>
-          <w:sz w:val="24"/>
-          <w:szCs w:val="24"/>
-          <w:lang w:eastAsia="tr-TR"/>
-        </w:rPr>
-        <w:t xml:space="preserve">, but it's very complex and very difficult, if not impossible, to interpret anything about how the model is performing its calculations. [Bir derin öğrenme sinir ağı modeli, modelin çok esnek olduğu ve genellikle çok doğru ve güçlü olduğu, iyi tahminlerde bulunduğu ve yeni görünmeyen verilerle uğraştığı, ancak </w:t>
-      </w:r>
-      <w:proofErr w:type="gramStart"/>
-      <w:r>
-        <w:rPr>
-          <w:rFonts w:ascii="Arial" w:eastAsia="Times New Roman" w:hAnsi="Arial" w:cs="Arial"/>
-          <w:color w:val="1F1F1F"/>
-          <w:sz w:val="24"/>
-          <w:szCs w:val="24"/>
-          <w:lang w:eastAsia="tr-TR"/>
-        </w:rPr>
-        <w:t>imkansız</w:t>
-      </w:r>
-      <w:proofErr w:type="gramEnd"/>
-      <w:r>
-        <w:rPr>
-          <w:rFonts w:ascii="Arial" w:eastAsia="Times New Roman" w:hAnsi="Arial" w:cs="Arial"/>
-          <w:color w:val="1F1F1F"/>
-          <w:sz w:val="24"/>
-          <w:szCs w:val="24"/>
-          <w:lang w:eastAsia="tr-TR"/>
-        </w:rPr>
-        <w:t xml:space="preserve"> değilse de çok karmaşık ve çok zor olduğu bunun en uç örneğidir. </w:t>
-      </w:r>
-      <w:proofErr w:type="gramStart"/>
-      <w:r>
-        <w:rPr>
-          <w:rFonts w:ascii="Arial" w:eastAsia="Times New Roman" w:hAnsi="Arial" w:cs="Arial"/>
-          <w:color w:val="1F1F1F"/>
-          <w:sz w:val="24"/>
-          <w:szCs w:val="24"/>
-          <w:lang w:eastAsia="tr-TR"/>
-        </w:rPr>
-        <w:t>modelin</w:t>
-      </w:r>
-      <w:proofErr w:type="gramEnd"/>
-      <w:r>
-        <w:rPr>
-          <w:rFonts w:ascii="Arial" w:eastAsia="Times New Roman" w:hAnsi="Arial" w:cs="Arial"/>
-          <w:color w:val="1F1F1F"/>
-          <w:sz w:val="24"/>
-          <w:szCs w:val="24"/>
-          <w:lang w:eastAsia="tr-TR"/>
-        </w:rPr>
-        <w:t xml:space="preserve"> hesaplamalarını nasıl yaptığı hakkında herhangi bir şeyi yorumlamak için.] What we're looking at on the slide, is a basic illustration of a neural network, where we have an input layer on the left, which is our features, and the output layer on the right, which is the target. [Slaytta baktığımız şey, bir sinir ağının temel bir gösterimidir, burada solda özelliklerimiz olan bir girdi katmanımız ve sağda hedef olan çıktı katmanımız vardır.] But the intermediate steps between these two, are these jumble of multiple connections between the layers, so we have numerous hidden layers between the input and the output, and this is where the model becomes what's known as a black box model. [Ancak bu ikisi arasındaki ara adımlar, katmanlar arasındaki bu karmakarışık çoklu bağlantılardır, yani girdi ve çıktı arasında çok sayıda gizli katmana sahibiz ve bu, modelin kara kutu modeli olarak bilinen hale geldiği yerdir.] Because we can't really examine what each of these hidden layers is doing, or how it's making its decisions; so really low interpretability but high-accuracy. [Çünkü bu gizli katmanların her birinin ne yaptığını veya kararlarını nasıl verdiğini gerçekten inceleyemiyoruz; çok düşük yorumlanabilirlik ama yüksek doğruluk.] If you understand that trade off and you decide that fits your objective, then this might be a model you would try for your problem. [Bu takası anlarsanız </w:t>
-      </w:r>
-      <w:r>
-        <w:rPr>
-          <w:rFonts w:ascii="Arial" w:eastAsia="Times New Roman" w:hAnsi="Arial" w:cs="Arial"/>
-          <w:color w:val="1F1F1F"/>
-          <w:sz w:val="24"/>
-          <w:szCs w:val="24"/>
-          <w:lang w:eastAsia="tr-TR"/>
-        </w:rPr>
-        <w:lastRenderedPageBreak/>
-        <w:t>ve amacınıza uygun olduğuna karar verirseniz, bu, probleminiz için deneyeceğiniz bir model olabilir.] Deep learning and neural networks are beyond the scope of this course, but they're just a common example of that opposite end of the accuracy and interpretability trade-off. [Derin öğrenme ve sinir ağları bu kursun kapsamı dışındadır, ancak bunlar yalnızca doğruluk ve yorumlanabilirlik değiş tokuşunun karşıt ucunun yaygın bir örneğidir.] </w:t>
+        <w:t>probleminiz için deneyeceğiniz bir model olabilir.] Deep learning and neural networks are beyond the scope of this course, but they're just a common example of that opposite end of the accuracy and interpretability trade-off. [Derin öğrenme ve sinir ağları bu kursun kapsamı dışındadır, ancak bunlar yalnızca doğruluk ve yorumlanabilirlik değiş tokuşunun karşıt ucunun yaygın bir örneğidir.] </w:t>
       </w:r>
       <w:proofErr w:type="gramStart"/>
       <w:r>
@@ -7916,10 +8977,7 @@
         <w:t>Linear Regression Lab 2</w:t>
       </w:r>
     </w:p>
-    <w:p>
-      <w:bookmarkStart w:id="0" w:name="_GoBack"/>
-      <w:bookmarkEnd w:id="0"/>
-    </w:p>
+    <w:p/>
     <w:p>
       <w:pPr>
         <w:pStyle w:val="NormalWeb"/>

</xml_diff>